<commit_message>
Started the first lesson
</commit_message>
<xml_diff>
--- a/Python Crash Course Manual.docx
+++ b/Python Crash Course Manual.docx
@@ -540,7 +540,6 @@
       <w:pPr>
         <w:pStyle w:val="Heading1"/>
       </w:pPr>
-      <w:bookmarkStart w:id="0" w:name="_GoBack"/>
       <w:r>
         <w:t xml:space="preserve">‘Fork’ the Class Materials and </w:t>
       </w:r>
@@ -551,14 +550,20 @@
         <w:t xml:space="preserve"> onto your machine</w:t>
       </w:r>
     </w:p>
-    <w:bookmarkEnd w:id="0"/>
-    <w:p/>
-    <w:p>
+    <w:p/>
+    <w:p>
+      <w:pPr>
+        <w:pStyle w:val="Heading1"/>
+      </w:pPr>
       <w:r>
         <w:t>Exploring Anaconda Navigator and setting up your python environment</w:t>
       </w:r>
     </w:p>
-    <w:p/>
+    <w:p>
+      <w:r>
+        <w:t>Open Anaconda Navigator</w:t>
+      </w:r>
+    </w:p>
     <w:p>
       <w:r>
         <w:rPr>
@@ -620,18 +625,278 @@
         <w:t>Open Anaconda Navigator</w:t>
       </w:r>
     </w:p>
-    <w:p/>
+    <w:p>
+      <w:r>
+        <w:rPr>
+          <w:noProof/>
+        </w:rPr>
+        <w:drawing>
+          <wp:inline distT="0" distB="0" distL="0" distR="0">
+            <wp:extent cx="5943600" cy="3238500"/>
+            <wp:effectExtent l="0" t="0" r="0" b="0"/>
+            <wp:docPr id="10" name="Picture 10"/>
+            <wp:cNvGraphicFramePr>
+              <a:graphicFrameLocks xmlns:a="http://schemas.openxmlformats.org/drawingml/2006/main" noChangeAspect="1"/>
+            </wp:cNvGraphicFramePr>
+            <a:graphic xmlns:a="http://schemas.openxmlformats.org/drawingml/2006/main">
+              <a:graphicData uri="http://schemas.openxmlformats.org/drawingml/2006/picture">
+                <pic:pic xmlns:pic="http://schemas.openxmlformats.org/drawingml/2006/picture">
+                  <pic:nvPicPr>
+                    <pic:cNvPr id="0" name="Picture 9"/>
+                    <pic:cNvPicPr>
+                      <a:picLocks noChangeAspect="1" noChangeArrowheads="1"/>
+                    </pic:cNvPicPr>
+                  </pic:nvPicPr>
+                  <pic:blipFill>
+                    <a:blip r:embed="rId15" cstate="print">
+                      <a:extLst>
+                        <a:ext uri="{28A0092B-C50C-407E-A947-70E740481C1C}">
+                          <a14:useLocalDpi xmlns:a14="http://schemas.microsoft.com/office/drawing/2010/main" val="0"/>
+                        </a:ext>
+                      </a:extLst>
+                    </a:blip>
+                    <a:srcRect/>
+                    <a:stretch>
+                      <a:fillRect/>
+                    </a:stretch>
+                  </pic:blipFill>
+                  <pic:spPr bwMode="auto">
+                    <a:xfrm>
+                      <a:off x="0" y="0"/>
+                      <a:ext cx="5943600" cy="3238500"/>
+                    </a:xfrm>
+                    <a:prstGeom prst="rect">
+                      <a:avLst/>
+                    </a:prstGeom>
+                    <a:noFill/>
+                    <a:ln>
+                      <a:noFill/>
+                    </a:ln>
+                  </pic:spPr>
+                </pic:pic>
+              </a:graphicData>
+            </a:graphic>
+          </wp:inline>
+        </w:drawing>
+      </w:r>
+    </w:p>
     <w:p>
       <w:r>
         <w:t>Clone an environment</w:t>
       </w:r>
     </w:p>
-    <w:p/>
-    <w:p>
-      <w:r>
+    <w:p>
+      <w:r>
+        <w:rPr>
+          <w:noProof/>
+        </w:rPr>
+        <w:lastRenderedPageBreak/>
+        <w:drawing>
+          <wp:inline distT="0" distB="0" distL="0" distR="0">
+            <wp:extent cx="5934075" cy="3228975"/>
+            <wp:effectExtent l="0" t="0" r="9525" b="9525"/>
+            <wp:docPr id="9" name="Picture 9"/>
+            <wp:cNvGraphicFramePr>
+              <a:graphicFrameLocks xmlns:a="http://schemas.openxmlformats.org/drawingml/2006/main" noChangeAspect="1"/>
+            </wp:cNvGraphicFramePr>
+            <a:graphic xmlns:a="http://schemas.openxmlformats.org/drawingml/2006/main">
+              <a:graphicData uri="http://schemas.openxmlformats.org/drawingml/2006/picture">
+                <pic:pic xmlns:pic="http://schemas.openxmlformats.org/drawingml/2006/picture">
+                  <pic:nvPicPr>
+                    <pic:cNvPr id="0" name="Picture 8"/>
+                    <pic:cNvPicPr>
+                      <a:picLocks noChangeAspect="1" noChangeArrowheads="1"/>
+                    </pic:cNvPicPr>
+                  </pic:nvPicPr>
+                  <pic:blipFill>
+                    <a:blip r:embed="rId16" cstate="print">
+                      <a:extLst>
+                        <a:ext uri="{28A0092B-C50C-407E-A947-70E740481C1C}">
+                          <a14:useLocalDpi xmlns:a14="http://schemas.microsoft.com/office/drawing/2010/main" val="0"/>
+                        </a:ext>
+                      </a:extLst>
+                    </a:blip>
+                    <a:srcRect/>
+                    <a:stretch>
+                      <a:fillRect/>
+                    </a:stretch>
+                  </pic:blipFill>
+                  <pic:spPr bwMode="auto">
+                    <a:xfrm>
+                      <a:off x="0" y="0"/>
+                      <a:ext cx="5934075" cy="3228975"/>
+                    </a:xfrm>
+                    <a:prstGeom prst="rect">
+                      <a:avLst/>
+                    </a:prstGeom>
+                    <a:noFill/>
+                    <a:ln>
+                      <a:noFill/>
+                    </a:ln>
+                  </pic:spPr>
+                </pic:pic>
+              </a:graphicData>
+            </a:graphic>
+          </wp:inline>
+        </w:drawing>
+      </w:r>
+    </w:p>
+    <w:p>
+      <w:pPr>
+        <w:rPr>
+          <w:rStyle w:val="Heading1Char"/>
+        </w:rPr>
+      </w:pPr>
+      <w:r>
+        <w:rPr>
+          <w:rStyle w:val="Heading1Char"/>
+        </w:rPr>
         <w:t>Install a new package in the environment</w:t>
       </w:r>
     </w:p>
+    <w:p>
+      <w:r>
+        <w:rPr>
+          <w:noProof/>
+        </w:rPr>
+        <w:drawing>
+          <wp:inline distT="0" distB="0" distL="0" distR="0">
+            <wp:extent cx="5943600" cy="4029075"/>
+            <wp:effectExtent l="0" t="0" r="0" b="9525"/>
+            <wp:docPr id="11" name="Picture 11"/>
+            <wp:cNvGraphicFramePr>
+              <a:graphicFrameLocks xmlns:a="http://schemas.openxmlformats.org/drawingml/2006/main" noChangeAspect="1"/>
+            </wp:cNvGraphicFramePr>
+            <a:graphic xmlns:a="http://schemas.openxmlformats.org/drawingml/2006/main">
+              <a:graphicData uri="http://schemas.openxmlformats.org/drawingml/2006/picture">
+                <pic:pic xmlns:pic="http://schemas.openxmlformats.org/drawingml/2006/picture">
+                  <pic:nvPicPr>
+                    <pic:cNvPr id="0" name="Picture 10"/>
+                    <pic:cNvPicPr>
+                      <a:picLocks noChangeAspect="1" noChangeArrowheads="1"/>
+                    </pic:cNvPicPr>
+                  </pic:nvPicPr>
+                  <pic:blipFill>
+                    <a:blip r:embed="rId17">
+                      <a:extLst>
+                        <a:ext uri="{28A0092B-C50C-407E-A947-70E740481C1C}">
+                          <a14:useLocalDpi xmlns:a14="http://schemas.microsoft.com/office/drawing/2010/main" val="0"/>
+                        </a:ext>
+                      </a:extLst>
+                    </a:blip>
+                    <a:srcRect/>
+                    <a:stretch>
+                      <a:fillRect/>
+                    </a:stretch>
+                  </pic:blipFill>
+                  <pic:spPr bwMode="auto">
+                    <a:xfrm>
+                      <a:off x="0" y="0"/>
+                      <a:ext cx="5943600" cy="4029075"/>
+                    </a:xfrm>
+                    <a:prstGeom prst="rect">
+                      <a:avLst/>
+                    </a:prstGeom>
+                    <a:noFill/>
+                    <a:ln>
+                      <a:noFill/>
+                    </a:ln>
+                  </pic:spPr>
+                </pic:pic>
+              </a:graphicData>
+            </a:graphic>
+          </wp:inline>
+        </w:drawing>
+      </w:r>
+    </w:p>
+    <w:p>
+      <w:r>
+        <w:t>Click the arrow next to the environment</w:t>
+      </w:r>
+    </w:p>
+    <w:p>
+      <w:r>
+        <w:rPr>
+          <w:noProof/>
+        </w:rPr>
+        <w:lastRenderedPageBreak/>
+        <w:drawing>
+          <wp:inline distT="0" distB="0" distL="0" distR="0">
+            <wp:extent cx="4562475" cy="2124075"/>
+            <wp:effectExtent l="0" t="0" r="9525" b="9525"/>
+            <wp:docPr id="12" name="Picture 12"/>
+            <wp:cNvGraphicFramePr>
+              <a:graphicFrameLocks xmlns:a="http://schemas.openxmlformats.org/drawingml/2006/main" noChangeAspect="1"/>
+            </wp:cNvGraphicFramePr>
+            <a:graphic xmlns:a="http://schemas.openxmlformats.org/drawingml/2006/main">
+              <a:graphicData uri="http://schemas.openxmlformats.org/drawingml/2006/picture">
+                <pic:pic xmlns:pic="http://schemas.openxmlformats.org/drawingml/2006/picture">
+                  <pic:nvPicPr>
+                    <pic:cNvPr id="0" name="Picture 11"/>
+                    <pic:cNvPicPr>
+                      <a:picLocks noChangeAspect="1" noChangeArrowheads="1"/>
+                    </pic:cNvPicPr>
+                  </pic:nvPicPr>
+                  <pic:blipFill>
+                    <a:blip r:embed="rId18">
+                      <a:extLst>
+                        <a:ext uri="{28A0092B-C50C-407E-A947-70E740481C1C}">
+                          <a14:useLocalDpi xmlns:a14="http://schemas.microsoft.com/office/drawing/2010/main" val="0"/>
+                        </a:ext>
+                      </a:extLst>
+                    </a:blip>
+                    <a:srcRect/>
+                    <a:stretch>
+                      <a:fillRect/>
+                    </a:stretch>
+                  </pic:blipFill>
+                  <pic:spPr bwMode="auto">
+                    <a:xfrm>
+                      <a:off x="0" y="0"/>
+                      <a:ext cx="4562475" cy="2124075"/>
+                    </a:xfrm>
+                    <a:prstGeom prst="rect">
+                      <a:avLst/>
+                    </a:prstGeom>
+                    <a:noFill/>
+                    <a:ln>
+                      <a:noFill/>
+                    </a:ln>
+                  </pic:spPr>
+                </pic:pic>
+              </a:graphicData>
+            </a:graphic>
+          </wp:inline>
+        </w:drawing>
+      </w:r>
+    </w:p>
+    <w:p>
+      <w:r>
+        <w:t>Select open terminal</w:t>
+      </w:r>
+    </w:p>
+    <w:p>
+      <w:bookmarkStart w:id="0" w:name="_GoBack"/>
+      <w:bookmarkEnd w:id="0"/>
+    </w:p>
+    <w:p>
+      <w:r>
+        <w:t xml:space="preserve">Type: </w:t>
+      </w:r>
+      <w:proofErr w:type="spellStart"/>
+      <w:r>
+        <w:t>conda</w:t>
+      </w:r>
+      <w:proofErr w:type="spellEnd"/>
+      <w:r>
+        <w:t xml:space="preserve"> install </w:t>
+      </w:r>
+      <w:proofErr w:type="spellStart"/>
+      <w:r>
+        <w:t>gdal</w:t>
+      </w:r>
+      <w:proofErr w:type="spellEnd"/>
+    </w:p>
     <w:p/>
     <w:p>
       <w:r>
@@ -675,7 +940,6 @@
     <w:p/>
     <w:p>
       <w:r>
-        <w:lastRenderedPageBreak/>
         <w:t>Making Yes/No Decisions</w:t>
       </w:r>
     </w:p>

</xml_diff>

<commit_message>
Finished Lesson 1 except for API exercise
</commit_message>
<xml_diff>
--- a/Python Crash Course Manual.docx
+++ b/Python Crash Course Manual.docx
@@ -14,7 +14,7 @@
       <w:r>
         <w:t xml:space="preserve">Navigate to </w:t>
       </w:r>
-      <w:hyperlink r:id="rId4" w:history="1">
+      <w:hyperlink r:id="rId5" w:history="1">
         <w:r>
           <w:rPr>
             <w:rStyle w:val="Hyperlink"/>
@@ -83,68 +83,6 @@
                 <pic:pic xmlns:pic="http://schemas.openxmlformats.org/drawingml/2006/picture">
                   <pic:nvPicPr>
                     <pic:cNvPr id="0" name="Picture 1"/>
-                    <pic:cNvPicPr>
-                      <a:picLocks noChangeAspect="1" noChangeArrowheads="1"/>
-                    </pic:cNvPicPr>
-                  </pic:nvPicPr>
-                  <pic:blipFill>
-                    <a:blip r:embed="rId5">
-                      <a:extLst>
-                        <a:ext uri="{28A0092B-C50C-407E-A947-70E740481C1C}">
-                          <a14:useLocalDpi xmlns:a14="http://schemas.microsoft.com/office/drawing/2010/main" val="0"/>
-                        </a:ext>
-                      </a:extLst>
-                    </a:blip>
-                    <a:srcRect/>
-                    <a:stretch>
-                      <a:fillRect/>
-                    </a:stretch>
-                  </pic:blipFill>
-                  <pic:spPr bwMode="auto">
-                    <a:xfrm>
-                      <a:off x="0" y="0"/>
-                      <a:ext cx="4733925" cy="3686175"/>
-                    </a:xfrm>
-                    <a:prstGeom prst="rect">
-                      <a:avLst/>
-                    </a:prstGeom>
-                    <a:noFill/>
-                    <a:ln>
-                      <a:noFill/>
-                    </a:ln>
-                  </pic:spPr>
-                </pic:pic>
-              </a:graphicData>
-            </a:graphic>
-          </wp:inline>
-        </w:drawing>
-      </w:r>
-    </w:p>
-    <w:p>
-      <w:r>
-        <w:t>Setup prompt, your version may be different if the software has been updated since this screenshot.</w:t>
-      </w:r>
-    </w:p>
-    <w:p/>
-    <w:p>
-      <w:r>
-        <w:rPr>
-          <w:noProof/>
-        </w:rPr>
-        <w:lastRenderedPageBreak/>
-        <w:drawing>
-          <wp:inline distT="0" distB="0" distL="0" distR="0">
-            <wp:extent cx="4733925" cy="3686175"/>
-            <wp:effectExtent l="0" t="0" r="9525" b="9525"/>
-            <wp:docPr id="2" name="Picture 2"/>
-            <wp:cNvGraphicFramePr>
-              <a:graphicFrameLocks xmlns:a="http://schemas.openxmlformats.org/drawingml/2006/main" noChangeAspect="1"/>
-            </wp:cNvGraphicFramePr>
-            <a:graphic xmlns:a="http://schemas.openxmlformats.org/drawingml/2006/main">
-              <a:graphicData uri="http://schemas.openxmlformats.org/drawingml/2006/picture">
-                <pic:pic xmlns:pic="http://schemas.openxmlformats.org/drawingml/2006/picture">
-                  <pic:nvPicPr>
-                    <pic:cNvPr id="0" name="Picture 2"/>
                     <pic:cNvPicPr>
                       <a:picLocks noChangeAspect="1" noChangeArrowheads="1"/>
                     </pic:cNvPicPr>
@@ -184,6 +122,68 @@
     </w:p>
     <w:p>
       <w:r>
+        <w:t>Setup prompt, your version may be different if the software has been updated since this screenshot.</w:t>
+      </w:r>
+    </w:p>
+    <w:p/>
+    <w:p>
+      <w:r>
+        <w:rPr>
+          <w:noProof/>
+        </w:rPr>
+        <w:lastRenderedPageBreak/>
+        <w:drawing>
+          <wp:inline distT="0" distB="0" distL="0" distR="0">
+            <wp:extent cx="4733925" cy="3686175"/>
+            <wp:effectExtent l="0" t="0" r="9525" b="9525"/>
+            <wp:docPr id="2" name="Picture 2"/>
+            <wp:cNvGraphicFramePr>
+              <a:graphicFrameLocks xmlns:a="http://schemas.openxmlformats.org/drawingml/2006/main" noChangeAspect="1"/>
+            </wp:cNvGraphicFramePr>
+            <a:graphic xmlns:a="http://schemas.openxmlformats.org/drawingml/2006/main">
+              <a:graphicData uri="http://schemas.openxmlformats.org/drawingml/2006/picture">
+                <pic:pic xmlns:pic="http://schemas.openxmlformats.org/drawingml/2006/picture">
+                  <pic:nvPicPr>
+                    <pic:cNvPr id="0" name="Picture 2"/>
+                    <pic:cNvPicPr>
+                      <a:picLocks noChangeAspect="1" noChangeArrowheads="1"/>
+                    </pic:cNvPicPr>
+                  </pic:nvPicPr>
+                  <pic:blipFill>
+                    <a:blip r:embed="rId7">
+                      <a:extLst>
+                        <a:ext uri="{28A0092B-C50C-407E-A947-70E740481C1C}">
+                          <a14:useLocalDpi xmlns:a14="http://schemas.microsoft.com/office/drawing/2010/main" val="0"/>
+                        </a:ext>
+                      </a:extLst>
+                    </a:blip>
+                    <a:srcRect/>
+                    <a:stretch>
+                      <a:fillRect/>
+                    </a:stretch>
+                  </pic:blipFill>
+                  <pic:spPr bwMode="auto">
+                    <a:xfrm>
+                      <a:off x="0" y="0"/>
+                      <a:ext cx="4733925" cy="3686175"/>
+                    </a:xfrm>
+                    <a:prstGeom prst="rect">
+                      <a:avLst/>
+                    </a:prstGeom>
+                    <a:noFill/>
+                    <a:ln>
+                      <a:noFill/>
+                    </a:ln>
+                  </pic:spPr>
+                </pic:pic>
+              </a:graphicData>
+            </a:graphic>
+          </wp:inline>
+        </w:drawing>
+      </w:r>
+    </w:p>
+    <w:p>
+      <w:r>
         <w:t>Make sure to install for just you if you don’t have admin access to your computer!</w:t>
       </w:r>
     </w:p>
@@ -211,7 +211,7 @@
                     </pic:cNvPicPr>
                   </pic:nvPicPr>
                   <pic:blipFill>
-                    <a:blip r:embed="rId7">
+                    <a:blip r:embed="rId8">
                       <a:extLst>
                         <a:ext uri="{28A0092B-C50C-407E-A947-70E740481C1C}">
                           <a14:useLocalDpi xmlns:a14="http://schemas.microsoft.com/office/drawing/2010/main" val="0"/>
@@ -273,7 +273,7 @@
                     </pic:cNvPicPr>
                   </pic:nvPicPr>
                   <pic:blipFill>
-                    <a:blip r:embed="rId8">
+                    <a:blip r:embed="rId9">
                       <a:extLst>
                         <a:ext uri="{28A0092B-C50C-407E-A947-70E740481C1C}">
                           <a14:useLocalDpi xmlns:a14="http://schemas.microsoft.com/office/drawing/2010/main" val="0"/>
@@ -338,7 +338,7 @@
                     </pic:cNvPicPr>
                   </pic:nvPicPr>
                   <pic:blipFill>
-                    <a:blip r:embed="rId9">
+                    <a:blip r:embed="rId10">
                       <a:extLst>
                         <a:ext uri="{28A0092B-C50C-407E-A947-70E740481C1C}">
                           <a14:useLocalDpi xmlns:a14="http://schemas.microsoft.com/office/drawing/2010/main" val="0"/>
@@ -390,7 +390,7 @@
       <w:r>
         <w:t xml:space="preserve">Go to </w:t>
       </w:r>
-      <w:hyperlink r:id="rId10" w:history="1">
+      <w:hyperlink r:id="rId11" w:history="1">
         <w:r>
           <w:rPr>
             <w:rStyle w:val="Hyperlink"/>
@@ -428,7 +428,7 @@
                     </pic:cNvPicPr>
                   </pic:nvPicPr>
                   <pic:blipFill>
-                    <a:blip r:embed="rId11" cstate="print">
+                    <a:blip r:embed="rId12" cstate="print">
                       <a:extLst>
                         <a:ext uri="{28A0092B-C50C-407E-A947-70E740481C1C}">
                           <a14:useLocalDpi xmlns:a14="http://schemas.microsoft.com/office/drawing/2010/main" val="0"/>
@@ -483,7 +483,7 @@
       </w:r>
     </w:p>
     <w:p>
-      <w:hyperlink r:id="rId12" w:history="1">
+      <w:hyperlink r:id="rId13" w:history="1">
         <w:r>
           <w:rPr>
             <w:rStyle w:val="Hyperlink"/>
@@ -514,7 +514,7 @@
       </w:r>
     </w:p>
     <w:p>
-      <w:hyperlink r:id="rId13" w:history="1">
+      <w:hyperlink r:id="rId14" w:history="1">
         <w:r>
           <w:rPr>
             <w:rStyle w:val="Hyperlink"/>
@@ -550,7 +550,172 @@
         <w:t xml:space="preserve"> onto your machine</w:t>
       </w:r>
     </w:p>
-    <w:p/>
+    <w:p>
+      <w:r>
+        <w:t xml:space="preserve">Go </w:t>
+      </w:r>
+      <w:proofErr w:type="gramStart"/>
+      <w:r>
+        <w:t>to :</w:t>
+      </w:r>
+      <w:proofErr w:type="gramEnd"/>
+      <w:r>
+        <w:t xml:space="preserve"> </w:t>
+      </w:r>
+      <w:hyperlink r:id="rId15" w:history="1">
+        <w:r>
+          <w:rPr>
+            <w:rStyle w:val="Hyperlink"/>
+          </w:rPr>
+          <w:t>https://github.com/nathangeology/crc_python_crash_course</w:t>
+        </w:r>
+      </w:hyperlink>
+    </w:p>
+    <w:p>
+      <w:r>
+        <w:rPr>
+          <w:noProof/>
+        </w:rPr>
+        <w:lastRenderedPageBreak/>
+        <w:drawing>
+          <wp:inline distT="0" distB="0" distL="0" distR="0">
+            <wp:extent cx="5943600" cy="4829175"/>
+            <wp:effectExtent l="0" t="0" r="0" b="9525"/>
+            <wp:docPr id="22" name="Picture 22"/>
+            <wp:cNvGraphicFramePr>
+              <a:graphicFrameLocks xmlns:a="http://schemas.openxmlformats.org/drawingml/2006/main" noChangeAspect="1"/>
+            </wp:cNvGraphicFramePr>
+            <a:graphic xmlns:a="http://schemas.openxmlformats.org/drawingml/2006/main">
+              <a:graphicData uri="http://schemas.openxmlformats.org/drawingml/2006/picture">
+                <pic:pic xmlns:pic="http://schemas.openxmlformats.org/drawingml/2006/picture">
+                  <pic:nvPicPr>
+                    <pic:cNvPr id="0" name="Picture 21"/>
+                    <pic:cNvPicPr>
+                      <a:picLocks noChangeAspect="1" noChangeArrowheads="1"/>
+                    </pic:cNvPicPr>
+                  </pic:nvPicPr>
+                  <pic:blipFill>
+                    <a:blip r:embed="rId16">
+                      <a:extLst>
+                        <a:ext uri="{28A0092B-C50C-407E-A947-70E740481C1C}">
+                          <a14:useLocalDpi xmlns:a14="http://schemas.microsoft.com/office/drawing/2010/main" val="0"/>
+                        </a:ext>
+                      </a:extLst>
+                    </a:blip>
+                    <a:srcRect/>
+                    <a:stretch>
+                      <a:fillRect/>
+                    </a:stretch>
+                  </pic:blipFill>
+                  <pic:spPr bwMode="auto">
+                    <a:xfrm>
+                      <a:off x="0" y="0"/>
+                      <a:ext cx="5943600" cy="4829175"/>
+                    </a:xfrm>
+                    <a:prstGeom prst="rect">
+                      <a:avLst/>
+                    </a:prstGeom>
+                    <a:noFill/>
+                    <a:ln>
+                      <a:noFill/>
+                    </a:ln>
+                  </pic:spPr>
+                </pic:pic>
+              </a:graphicData>
+            </a:graphic>
+          </wp:inline>
+        </w:drawing>
+      </w:r>
+    </w:p>
+    <w:p>
+      <w:r>
+        <w:t>Click ‘Fork’ in the upper right corner of the page.</w:t>
+      </w:r>
+    </w:p>
+    <w:p>
+      <w:r>
+        <w:t>Add it to your personal repository.</w:t>
+      </w:r>
+    </w:p>
+    <w:p>
+      <w:r>
+        <w:t xml:space="preserve">Go to </w:t>
+      </w:r>
+      <w:proofErr w:type="spellStart"/>
+      <w:r>
+        <w:t>github</w:t>
+      </w:r>
+      <w:proofErr w:type="spellEnd"/>
+      <w:r>
+        <w:t xml:space="preserve"> desktop:</w:t>
+      </w:r>
+    </w:p>
+    <w:p>
+      <w:r>
+        <w:rPr>
+          <w:noProof/>
+        </w:rPr>
+        <w:lastRenderedPageBreak/>
+        <w:drawing>
+          <wp:inline distT="0" distB="0" distL="0" distR="0">
+            <wp:extent cx="5943600" cy="4095750"/>
+            <wp:effectExtent l="0" t="0" r="0" b="0"/>
+            <wp:docPr id="23" name="Picture 23"/>
+            <wp:cNvGraphicFramePr>
+              <a:graphicFrameLocks xmlns:a="http://schemas.openxmlformats.org/drawingml/2006/main" noChangeAspect="1"/>
+            </wp:cNvGraphicFramePr>
+            <a:graphic xmlns:a="http://schemas.openxmlformats.org/drawingml/2006/main">
+              <a:graphicData uri="http://schemas.openxmlformats.org/drawingml/2006/picture">
+                <pic:pic xmlns:pic="http://schemas.openxmlformats.org/drawingml/2006/picture">
+                  <pic:nvPicPr>
+                    <pic:cNvPr id="0" name="Picture 22"/>
+                    <pic:cNvPicPr>
+                      <a:picLocks noChangeAspect="1" noChangeArrowheads="1"/>
+                    </pic:cNvPicPr>
+                  </pic:nvPicPr>
+                  <pic:blipFill>
+                    <a:blip r:embed="rId17">
+                      <a:extLst>
+                        <a:ext uri="{28A0092B-C50C-407E-A947-70E740481C1C}">
+                          <a14:useLocalDpi xmlns:a14="http://schemas.microsoft.com/office/drawing/2010/main" val="0"/>
+                        </a:ext>
+                      </a:extLst>
+                    </a:blip>
+                    <a:srcRect/>
+                    <a:stretch>
+                      <a:fillRect/>
+                    </a:stretch>
+                  </pic:blipFill>
+                  <pic:spPr bwMode="auto">
+                    <a:xfrm>
+                      <a:off x="0" y="0"/>
+                      <a:ext cx="5943600" cy="4095750"/>
+                    </a:xfrm>
+                    <a:prstGeom prst="rect">
+                      <a:avLst/>
+                    </a:prstGeom>
+                    <a:noFill/>
+                    <a:ln>
+                      <a:noFill/>
+                    </a:ln>
+                  </pic:spPr>
+                </pic:pic>
+              </a:graphicData>
+            </a:graphic>
+          </wp:inline>
+        </w:drawing>
+      </w:r>
+    </w:p>
+    <w:p>
+      <w:r>
+        <w:t>File-&gt; Clone Repository</w:t>
+      </w:r>
+    </w:p>
+    <w:p>
+      <w:r>
+        <w:t>Select your fork of the class and clone it to your machine. We will use this repository later to do the class, but next we need to finish the setup of your python environment.</w:t>
+      </w:r>
+    </w:p>
     <w:p>
       <w:pPr>
         <w:pStyle w:val="Heading1"/>
@@ -588,7 +753,7 @@
                     </pic:cNvPicPr>
                   </pic:nvPicPr>
                   <pic:blipFill>
-                    <a:blip r:embed="rId14">
+                    <a:blip r:embed="rId18">
                       <a:extLst>
                         <a:ext uri="{28A0092B-C50C-407E-A947-70E740481C1C}">
                           <a14:useLocalDpi xmlns:a14="http://schemas.microsoft.com/office/drawing/2010/main" val="0"/>
@@ -648,7 +813,7 @@
                     </pic:cNvPicPr>
                   </pic:nvPicPr>
                   <pic:blipFill>
-                    <a:blip r:embed="rId15" cstate="print">
+                    <a:blip r:embed="rId19" cstate="print">
                       <a:extLst>
                         <a:ext uri="{28A0092B-C50C-407E-A947-70E740481C1C}">
                           <a14:useLocalDpi xmlns:a14="http://schemas.microsoft.com/office/drawing/2010/main" val="0"/>
@@ -709,7 +874,7 @@
                     </pic:cNvPicPr>
                   </pic:nvPicPr>
                   <pic:blipFill>
-                    <a:blip r:embed="rId16" cstate="print">
+                    <a:blip r:embed="rId20" cstate="print">
                       <a:extLst>
                         <a:ext uri="{28A0092B-C50C-407E-A947-70E740481C1C}">
                           <a14:useLocalDpi xmlns:a14="http://schemas.microsoft.com/office/drawing/2010/main" val="0"/>
@@ -777,7 +942,7 @@
                     </pic:cNvPicPr>
                   </pic:nvPicPr>
                   <pic:blipFill>
-                    <a:blip r:embed="rId17">
+                    <a:blip r:embed="rId21">
                       <a:extLst>
                         <a:ext uri="{28A0092B-C50C-407E-A947-70E740481C1C}">
                           <a14:useLocalDpi xmlns:a14="http://schemas.microsoft.com/office/drawing/2010/main" val="0"/>
@@ -838,7 +1003,7 @@
                     </pic:cNvPicPr>
                   </pic:nvPicPr>
                   <pic:blipFill>
-                    <a:blip r:embed="rId18">
+                    <a:blip r:embed="rId22">
                       <a:extLst>
                         <a:ext uri="{28A0092B-C50C-407E-A947-70E740481C1C}">
                           <a14:useLocalDpi xmlns:a14="http://schemas.microsoft.com/office/drawing/2010/main" val="0"/>
@@ -876,171 +1041,711 @@
       </w:r>
     </w:p>
     <w:p>
+      <w:r>
+        <w:rPr>
+          <w:noProof/>
+        </w:rPr>
+        <w:drawing>
+          <wp:inline distT="0" distB="0" distL="0" distR="0">
+            <wp:extent cx="5934075" cy="3114675"/>
+            <wp:effectExtent l="0" t="0" r="9525" b="9525"/>
+            <wp:docPr id="13" name="Picture 13"/>
+            <wp:cNvGraphicFramePr>
+              <a:graphicFrameLocks xmlns:a="http://schemas.openxmlformats.org/drawingml/2006/main" noChangeAspect="1"/>
+            </wp:cNvGraphicFramePr>
+            <a:graphic xmlns:a="http://schemas.openxmlformats.org/drawingml/2006/main">
+              <a:graphicData uri="http://schemas.openxmlformats.org/drawingml/2006/picture">
+                <pic:pic xmlns:pic="http://schemas.openxmlformats.org/drawingml/2006/picture">
+                  <pic:nvPicPr>
+                    <pic:cNvPr id="0" name="Picture 12"/>
+                    <pic:cNvPicPr>
+                      <a:picLocks noChangeAspect="1" noChangeArrowheads="1"/>
+                    </pic:cNvPicPr>
+                  </pic:nvPicPr>
+                  <pic:blipFill>
+                    <a:blip r:embed="rId23">
+                      <a:extLst>
+                        <a:ext uri="{28A0092B-C50C-407E-A947-70E740481C1C}">
+                          <a14:useLocalDpi xmlns:a14="http://schemas.microsoft.com/office/drawing/2010/main" val="0"/>
+                        </a:ext>
+                      </a:extLst>
+                    </a:blip>
+                    <a:srcRect/>
+                    <a:stretch>
+                      <a:fillRect/>
+                    </a:stretch>
+                  </pic:blipFill>
+                  <pic:spPr bwMode="auto">
+                    <a:xfrm>
+                      <a:off x="0" y="0"/>
+                      <a:ext cx="5934075" cy="3114675"/>
+                    </a:xfrm>
+                    <a:prstGeom prst="rect">
+                      <a:avLst/>
+                    </a:prstGeom>
+                    <a:noFill/>
+                    <a:ln>
+                      <a:noFill/>
+                    </a:ln>
+                  </pic:spPr>
+                </pic:pic>
+              </a:graphicData>
+            </a:graphic>
+          </wp:inline>
+        </w:drawing>
+      </w:r>
+    </w:p>
+    <w:p>
+      <w:r>
+        <w:t xml:space="preserve">Type: </w:t>
+      </w:r>
+      <w:proofErr w:type="spellStart"/>
+      <w:r>
+        <w:t>conda</w:t>
+      </w:r>
+      <w:proofErr w:type="spellEnd"/>
+      <w:r>
+        <w:t xml:space="preserve"> install </w:t>
+      </w:r>
+      <w:proofErr w:type="spellStart"/>
+      <w:r>
+        <w:t>gdal</w:t>
+      </w:r>
+      <w:proofErr w:type="spellEnd"/>
+    </w:p>
+    <w:p>
+      <w:r>
+        <w:rPr>
+          <w:noProof/>
+        </w:rPr>
+        <w:lastRenderedPageBreak/>
+        <w:drawing>
+          <wp:inline distT="0" distB="0" distL="0" distR="0">
+            <wp:extent cx="5934075" cy="3105150"/>
+            <wp:effectExtent l="0" t="0" r="9525" b="0"/>
+            <wp:docPr id="14" name="Picture 14"/>
+            <wp:cNvGraphicFramePr>
+              <a:graphicFrameLocks xmlns:a="http://schemas.openxmlformats.org/drawingml/2006/main" noChangeAspect="1"/>
+            </wp:cNvGraphicFramePr>
+            <a:graphic xmlns:a="http://schemas.openxmlformats.org/drawingml/2006/main">
+              <a:graphicData uri="http://schemas.openxmlformats.org/drawingml/2006/picture">
+                <pic:pic xmlns:pic="http://schemas.openxmlformats.org/drawingml/2006/picture">
+                  <pic:nvPicPr>
+                    <pic:cNvPr id="0" name="Picture 13"/>
+                    <pic:cNvPicPr>
+                      <a:picLocks noChangeAspect="1" noChangeArrowheads="1"/>
+                    </pic:cNvPicPr>
+                  </pic:nvPicPr>
+                  <pic:blipFill>
+                    <a:blip r:embed="rId24">
+                      <a:extLst>
+                        <a:ext uri="{28A0092B-C50C-407E-A947-70E740481C1C}">
+                          <a14:useLocalDpi xmlns:a14="http://schemas.microsoft.com/office/drawing/2010/main" val="0"/>
+                        </a:ext>
+                      </a:extLst>
+                    </a:blip>
+                    <a:srcRect/>
+                    <a:stretch>
+                      <a:fillRect/>
+                    </a:stretch>
+                  </pic:blipFill>
+                  <pic:spPr bwMode="auto">
+                    <a:xfrm>
+                      <a:off x="0" y="0"/>
+                      <a:ext cx="5934075" cy="3105150"/>
+                    </a:xfrm>
+                    <a:prstGeom prst="rect">
+                      <a:avLst/>
+                    </a:prstGeom>
+                    <a:noFill/>
+                    <a:ln>
+                      <a:noFill/>
+                    </a:ln>
+                  </pic:spPr>
+                </pic:pic>
+              </a:graphicData>
+            </a:graphic>
+          </wp:inline>
+        </w:drawing>
+      </w:r>
+    </w:p>
+    <w:p>
+      <w:r>
+        <w:t xml:space="preserve">If you get this error type </w:t>
+      </w:r>
+      <w:proofErr w:type="spellStart"/>
+      <w:r>
+        <w:t>conda</w:t>
+      </w:r>
+      <w:proofErr w:type="spellEnd"/>
+      <w:r>
+        <w:t xml:space="preserve"> </w:t>
+      </w:r>
+      <w:r>
+        <w:t>config</w:t>
+      </w:r>
+      <w:r>
+        <w:t xml:space="preserve"> </w:t>
+      </w:r>
+      <w:r>
+        <w:t xml:space="preserve">--set </w:t>
+      </w:r>
+      <w:proofErr w:type="spellStart"/>
+      <w:r>
+        <w:t>ssl_</w:t>
+      </w:r>
+      <w:r>
+        <w:t>verify</w:t>
+      </w:r>
+      <w:proofErr w:type="spellEnd"/>
+      <w:r>
+        <w:t xml:space="preserve"> </w:t>
+      </w:r>
+      <w:r>
+        <w:t>F</w:t>
+      </w:r>
+      <w:r>
+        <w:t>alse</w:t>
+      </w:r>
+    </w:p>
+    <w:p>
+      <w:r>
+        <w:rPr>
+          <w:noProof/>
+        </w:rPr>
+        <w:drawing>
+          <wp:inline distT="0" distB="0" distL="0" distR="0">
+            <wp:extent cx="3362325" cy="314325"/>
+            <wp:effectExtent l="0" t="0" r="9525" b="9525"/>
+            <wp:docPr id="15" name="Picture 15"/>
+            <wp:cNvGraphicFramePr>
+              <a:graphicFrameLocks xmlns:a="http://schemas.openxmlformats.org/drawingml/2006/main" noChangeAspect="1"/>
+            </wp:cNvGraphicFramePr>
+            <a:graphic xmlns:a="http://schemas.openxmlformats.org/drawingml/2006/main">
+              <a:graphicData uri="http://schemas.openxmlformats.org/drawingml/2006/picture">
+                <pic:pic xmlns:pic="http://schemas.openxmlformats.org/drawingml/2006/picture">
+                  <pic:nvPicPr>
+                    <pic:cNvPr id="0" name="Picture 14"/>
+                    <pic:cNvPicPr>
+                      <a:picLocks noChangeAspect="1" noChangeArrowheads="1"/>
+                    </pic:cNvPicPr>
+                  </pic:nvPicPr>
+                  <pic:blipFill>
+                    <a:blip r:embed="rId25">
+                      <a:extLst>
+                        <a:ext uri="{28A0092B-C50C-407E-A947-70E740481C1C}">
+                          <a14:useLocalDpi xmlns:a14="http://schemas.microsoft.com/office/drawing/2010/main" val="0"/>
+                        </a:ext>
+                      </a:extLst>
+                    </a:blip>
+                    <a:srcRect/>
+                    <a:stretch>
+                      <a:fillRect/>
+                    </a:stretch>
+                  </pic:blipFill>
+                  <pic:spPr bwMode="auto">
+                    <a:xfrm>
+                      <a:off x="0" y="0"/>
+                      <a:ext cx="3362325" cy="314325"/>
+                    </a:xfrm>
+                    <a:prstGeom prst="rect">
+                      <a:avLst/>
+                    </a:prstGeom>
+                    <a:noFill/>
+                    <a:ln>
+                      <a:noFill/>
+                    </a:ln>
+                  </pic:spPr>
+                </pic:pic>
+              </a:graphicData>
+            </a:graphic>
+          </wp:inline>
+        </w:drawing>
+      </w:r>
+    </w:p>
+    <w:p>
+      <w:r>
+        <w:t xml:space="preserve">Then type </w:t>
+      </w:r>
+      <w:proofErr w:type="spellStart"/>
+      <w:r>
+        <w:t>conda</w:t>
+      </w:r>
+      <w:proofErr w:type="spellEnd"/>
+      <w:r>
+        <w:t xml:space="preserve"> install </w:t>
+      </w:r>
+      <w:proofErr w:type="spellStart"/>
+      <w:r>
+        <w:t>gdal</w:t>
+      </w:r>
+      <w:proofErr w:type="spellEnd"/>
+      <w:r>
+        <w:t xml:space="preserve"> again. If you get an error on </w:t>
+      </w:r>
+      <w:proofErr w:type="spellStart"/>
+      <w:r>
+        <w:t>conda</w:t>
+      </w:r>
+      <w:proofErr w:type="spellEnd"/>
+      <w:r>
+        <w:t xml:space="preserve"> config, will need to have someone with admin access get you unstuck.</w:t>
+      </w:r>
+    </w:p>
+    <w:p>
+      <w:pPr>
+        <w:pStyle w:val="Heading1"/>
+      </w:pPr>
+    </w:p>
+    <w:p>
+      <w:pPr>
+        <w:pStyle w:val="Heading1"/>
+      </w:pPr>
+      <w:r>
+        <w:t>Using the PIP installer to install a non-</w:t>
+      </w:r>
+      <w:proofErr w:type="spellStart"/>
+      <w:r>
+        <w:t>conda</w:t>
+      </w:r>
+      <w:proofErr w:type="spellEnd"/>
+      <w:r>
+        <w:t xml:space="preserve"> hosted package</w:t>
+      </w:r>
+    </w:p>
+    <w:p>
+      <w:r>
+        <w:rPr>
+          <w:noProof/>
+        </w:rPr>
+        <w:drawing>
+          <wp:inline distT="0" distB="0" distL="0" distR="0" wp14:anchorId="3DFD7599" wp14:editId="3F953CBC">
+            <wp:extent cx="1876425" cy="257175"/>
+            <wp:effectExtent l="0" t="0" r="9525" b="9525"/>
+            <wp:docPr id="16" name="Picture 16"/>
+            <wp:cNvGraphicFramePr>
+              <a:graphicFrameLocks xmlns:a="http://schemas.openxmlformats.org/drawingml/2006/main" noChangeAspect="1"/>
+            </wp:cNvGraphicFramePr>
+            <a:graphic xmlns:a="http://schemas.openxmlformats.org/drawingml/2006/main">
+              <a:graphicData uri="http://schemas.openxmlformats.org/drawingml/2006/picture">
+                <pic:pic xmlns:pic="http://schemas.openxmlformats.org/drawingml/2006/picture">
+                  <pic:nvPicPr>
+                    <pic:cNvPr id="0" name="Picture 15"/>
+                    <pic:cNvPicPr>
+                      <a:picLocks noChangeAspect="1" noChangeArrowheads="1"/>
+                    </pic:cNvPicPr>
+                  </pic:nvPicPr>
+                  <pic:blipFill>
+                    <a:blip r:embed="rId26">
+                      <a:extLst>
+                        <a:ext uri="{28A0092B-C50C-407E-A947-70E740481C1C}">
+                          <a14:useLocalDpi xmlns:a14="http://schemas.microsoft.com/office/drawing/2010/main" val="0"/>
+                        </a:ext>
+                      </a:extLst>
+                    </a:blip>
+                    <a:srcRect/>
+                    <a:stretch>
+                      <a:fillRect/>
+                    </a:stretch>
+                  </pic:blipFill>
+                  <pic:spPr bwMode="auto">
+                    <a:xfrm>
+                      <a:off x="0" y="0"/>
+                      <a:ext cx="1876425" cy="257175"/>
+                    </a:xfrm>
+                    <a:prstGeom prst="rect">
+                      <a:avLst/>
+                    </a:prstGeom>
+                    <a:noFill/>
+                    <a:ln>
+                      <a:noFill/>
+                    </a:ln>
+                  </pic:spPr>
+                </pic:pic>
+              </a:graphicData>
+            </a:graphic>
+          </wp:inline>
+        </w:drawing>
+      </w:r>
+    </w:p>
+    <w:p>
+      <w:r>
+        <w:t xml:space="preserve">Next type pip </w:t>
+      </w:r>
+      <w:proofErr w:type="gramStart"/>
+      <w:r>
+        <w:t>install</w:t>
+      </w:r>
+      <w:proofErr w:type="gramEnd"/>
+      <w:r>
+        <w:t xml:space="preserve"> </w:t>
+      </w:r>
+      <w:proofErr w:type="spellStart"/>
+      <w:r>
+        <w:t>altair</w:t>
+      </w:r>
+      <w:proofErr w:type="spellEnd"/>
+    </w:p>
+    <w:p/>
+    <w:p>
+      <w:pPr>
+        <w:pStyle w:val="Heading1"/>
+      </w:pPr>
+      <w:r>
+        <w:t xml:space="preserve">Open the first lesson </w:t>
+      </w:r>
+      <w:proofErr w:type="spellStart"/>
+      <w:r>
+        <w:t>Jupyter</w:t>
+      </w:r>
+      <w:proofErr w:type="spellEnd"/>
+      <w:r>
+        <w:t xml:space="preserve"> Notebook in the class material</w:t>
+      </w:r>
+    </w:p>
+    <w:p>
+      <w:pPr>
+        <w:rPr>
+          <w:noProof/>
+        </w:rPr>
+      </w:pPr>
+      <w:r>
+        <w:rPr>
+          <w:noProof/>
+        </w:rPr>
+        <w:t>Navigate in the console to the folder where you ‘cloned’ the class material</w:t>
+      </w:r>
+    </w:p>
+    <w:p>
+      <w:pPr>
+        <w:rPr>
+          <w:noProof/>
+        </w:rPr>
+      </w:pPr>
+      <w:r>
+        <w:rPr>
+          <w:noProof/>
+        </w:rPr>
+        <w:t>If you need to change drive you can use:</w:t>
+      </w:r>
+    </w:p>
+    <w:p>
+      <w:r>
+        <w:rPr>
+          <w:noProof/>
+        </w:rPr>
+        <w:drawing>
+          <wp:inline distT="0" distB="0" distL="0" distR="0">
+            <wp:extent cx="676275" cy="371475"/>
+            <wp:effectExtent l="0" t="0" r="9525" b="9525"/>
+            <wp:docPr id="19" name="Picture 19"/>
+            <wp:cNvGraphicFramePr>
+              <a:graphicFrameLocks xmlns:a="http://schemas.openxmlformats.org/drawingml/2006/main" noChangeAspect="1"/>
+            </wp:cNvGraphicFramePr>
+            <a:graphic xmlns:a="http://schemas.openxmlformats.org/drawingml/2006/main">
+              <a:graphicData uri="http://schemas.openxmlformats.org/drawingml/2006/picture">
+                <pic:pic xmlns:pic="http://schemas.openxmlformats.org/drawingml/2006/picture">
+                  <pic:nvPicPr>
+                    <pic:cNvPr id="0" name="Picture 18"/>
+                    <pic:cNvPicPr>
+                      <a:picLocks noChangeAspect="1" noChangeArrowheads="1"/>
+                    </pic:cNvPicPr>
+                  </pic:nvPicPr>
+                  <pic:blipFill>
+                    <a:blip r:embed="rId27">
+                      <a:extLst>
+                        <a:ext uri="{28A0092B-C50C-407E-A947-70E740481C1C}">
+                          <a14:useLocalDpi xmlns:a14="http://schemas.microsoft.com/office/drawing/2010/main" val="0"/>
+                        </a:ext>
+                      </a:extLst>
+                    </a:blip>
+                    <a:srcRect/>
+                    <a:stretch>
+                      <a:fillRect/>
+                    </a:stretch>
+                  </pic:blipFill>
+                  <pic:spPr bwMode="auto">
+                    <a:xfrm>
+                      <a:off x="0" y="0"/>
+                      <a:ext cx="676275" cy="371475"/>
+                    </a:xfrm>
+                    <a:prstGeom prst="rect">
+                      <a:avLst/>
+                    </a:prstGeom>
+                    <a:noFill/>
+                    <a:ln>
+                      <a:noFill/>
+                    </a:ln>
+                  </pic:spPr>
+                </pic:pic>
+              </a:graphicData>
+            </a:graphic>
+          </wp:inline>
+        </w:drawing>
+      </w:r>
+    </w:p>
+    <w:p>
+      <w:r>
+        <w:t>C:</w:t>
+      </w:r>
+    </w:p>
+    <w:p>
+      <w:r>
+        <w:t xml:space="preserve">The default path for </w:t>
+      </w:r>
+      <w:proofErr w:type="spellStart"/>
+      <w:r>
+        <w:t>github</w:t>
+      </w:r>
+      <w:proofErr w:type="spellEnd"/>
+      <w:r>
+        <w:t xml:space="preserve"> desktops is you documents </w:t>
+      </w:r>
+      <w:proofErr w:type="gramStart"/>
+      <w:r>
+        <w:t>folder</w:t>
+      </w:r>
+      <w:proofErr w:type="gramEnd"/>
+      <w:r>
+        <w:t xml:space="preserve"> so you would type</w:t>
+      </w:r>
+    </w:p>
+    <w:p>
+      <w:r>
+        <w:lastRenderedPageBreak/>
+        <w:t>cd users/&lt;your username&gt;/Documents/GitHub/</w:t>
+      </w:r>
+      <w:proofErr w:type="spellStart"/>
+      <w:r>
+        <w:t>crc_python_crash_course</w:t>
+      </w:r>
+      <w:proofErr w:type="spellEnd"/>
+    </w:p>
+    <w:p>
+      <w:r>
+        <w:rPr>
+          <w:noProof/>
+        </w:rPr>
+        <w:drawing>
+          <wp:inline distT="0" distB="0" distL="0" distR="0">
+            <wp:extent cx="4733925" cy="219075"/>
+            <wp:effectExtent l="0" t="0" r="9525" b="9525"/>
+            <wp:docPr id="20" name="Picture 20"/>
+            <wp:cNvGraphicFramePr>
+              <a:graphicFrameLocks xmlns:a="http://schemas.openxmlformats.org/drawingml/2006/main" noChangeAspect="1"/>
+            </wp:cNvGraphicFramePr>
+            <a:graphic xmlns:a="http://schemas.openxmlformats.org/drawingml/2006/main">
+              <a:graphicData uri="http://schemas.openxmlformats.org/drawingml/2006/picture">
+                <pic:pic xmlns:pic="http://schemas.openxmlformats.org/drawingml/2006/picture">
+                  <pic:nvPicPr>
+                    <pic:cNvPr id="0" name="Picture 19"/>
+                    <pic:cNvPicPr>
+                      <a:picLocks noChangeAspect="1" noChangeArrowheads="1"/>
+                    </pic:cNvPicPr>
+                  </pic:nvPicPr>
+                  <pic:blipFill>
+                    <a:blip r:embed="rId28">
+                      <a:extLst>
+                        <a:ext uri="{28A0092B-C50C-407E-A947-70E740481C1C}">
+                          <a14:useLocalDpi xmlns:a14="http://schemas.microsoft.com/office/drawing/2010/main" val="0"/>
+                        </a:ext>
+                      </a:extLst>
+                    </a:blip>
+                    <a:srcRect/>
+                    <a:stretch>
+                      <a:fillRect/>
+                    </a:stretch>
+                  </pic:blipFill>
+                  <pic:spPr bwMode="auto">
+                    <a:xfrm>
+                      <a:off x="0" y="0"/>
+                      <a:ext cx="4733925" cy="219075"/>
+                    </a:xfrm>
+                    <a:prstGeom prst="rect">
+                      <a:avLst/>
+                    </a:prstGeom>
+                    <a:noFill/>
+                    <a:ln>
+                      <a:noFill/>
+                    </a:ln>
+                  </pic:spPr>
+                </pic:pic>
+              </a:graphicData>
+            </a:graphic>
+          </wp:inline>
+        </w:drawing>
+      </w:r>
+    </w:p>
+    <w:p>
+      <w:r>
+        <w:t xml:space="preserve">Launch </w:t>
+      </w:r>
+      <w:proofErr w:type="spellStart"/>
+      <w:r>
+        <w:t>jupyter</w:t>
+      </w:r>
+      <w:proofErr w:type="spellEnd"/>
+      <w:r>
+        <w:t xml:space="preserve"> notebook by typing ‘</w:t>
+      </w:r>
+      <w:proofErr w:type="spellStart"/>
+      <w:r>
+        <w:t>jupyter</w:t>
+      </w:r>
+      <w:proofErr w:type="spellEnd"/>
+      <w:r>
+        <w:t xml:space="preserve"> notebook’</w:t>
+      </w:r>
+    </w:p>
+    <w:p>
+      <w:r>
+        <w:rPr>
+          <w:noProof/>
+        </w:rPr>
+        <w:drawing>
+          <wp:inline distT="0" distB="0" distL="0" distR="0">
+            <wp:extent cx="5743575" cy="161925"/>
+            <wp:effectExtent l="0" t="0" r="9525" b="9525"/>
+            <wp:docPr id="21" name="Picture 21"/>
+            <wp:cNvGraphicFramePr>
+              <a:graphicFrameLocks xmlns:a="http://schemas.openxmlformats.org/drawingml/2006/main" noChangeAspect="1"/>
+            </wp:cNvGraphicFramePr>
+            <a:graphic xmlns:a="http://schemas.openxmlformats.org/drawingml/2006/main">
+              <a:graphicData uri="http://schemas.openxmlformats.org/drawingml/2006/picture">
+                <pic:pic xmlns:pic="http://schemas.openxmlformats.org/drawingml/2006/picture">
+                  <pic:nvPicPr>
+                    <pic:cNvPr id="0" name="Picture 20"/>
+                    <pic:cNvPicPr>
+                      <a:picLocks noChangeAspect="1" noChangeArrowheads="1"/>
+                    </pic:cNvPicPr>
+                  </pic:nvPicPr>
+                  <pic:blipFill>
+                    <a:blip r:embed="rId29">
+                      <a:extLst>
+                        <a:ext uri="{28A0092B-C50C-407E-A947-70E740481C1C}">
+                          <a14:useLocalDpi xmlns:a14="http://schemas.microsoft.com/office/drawing/2010/main" val="0"/>
+                        </a:ext>
+                      </a:extLst>
+                    </a:blip>
+                    <a:srcRect/>
+                    <a:stretch>
+                      <a:fillRect/>
+                    </a:stretch>
+                  </pic:blipFill>
+                  <pic:spPr bwMode="auto">
+                    <a:xfrm>
+                      <a:off x="0" y="0"/>
+                      <a:ext cx="5743575" cy="161925"/>
+                    </a:xfrm>
+                    <a:prstGeom prst="rect">
+                      <a:avLst/>
+                    </a:prstGeom>
+                    <a:noFill/>
+                    <a:ln>
+                      <a:noFill/>
+                    </a:ln>
+                  </pic:spPr>
+                </pic:pic>
+              </a:graphicData>
+            </a:graphic>
+          </wp:inline>
+        </w:drawing>
+      </w:r>
+    </w:p>
+    <w:p>
+      <w:pPr>
+        <w:pStyle w:val="Heading1"/>
+      </w:pPr>
+      <w:r>
+        <w:t>Manipulating Text</w:t>
+      </w:r>
+    </w:p>
+    <w:p>
+      <w:r>
+        <w:t xml:space="preserve">Open the </w:t>
+      </w:r>
+      <w:r>
+        <w:t>1</w:t>
+      </w:r>
+      <w:r>
+        <w:rPr>
+          <w:vertAlign w:val="superscript"/>
+        </w:rPr>
+        <w:t>st</w:t>
+      </w:r>
+      <w:r>
+        <w:t xml:space="preserve"> lesson</w:t>
+      </w:r>
+      <w:r>
+        <w:t xml:space="preserve"> notebook from the </w:t>
+      </w:r>
+      <w:proofErr w:type="spellStart"/>
+      <w:r>
+        <w:t>jupyter</w:t>
+      </w:r>
+      <w:proofErr w:type="spellEnd"/>
+      <w:r>
+        <w:t xml:space="preserve"> notebook startup screen in the browser</w:t>
+      </w:r>
       <w:bookmarkStart w:id="0" w:name="_GoBack"/>
       <w:bookmarkEnd w:id="0"/>
     </w:p>
-    <w:p>
-      <w:r>
-        <w:t xml:space="preserve">Type: </w:t>
-      </w:r>
-      <w:proofErr w:type="spellStart"/>
-      <w:r>
-        <w:t>conda</w:t>
-      </w:r>
-      <w:proofErr w:type="spellEnd"/>
-      <w:r>
-        <w:t xml:space="preserve"> install </w:t>
-      </w:r>
-      <w:proofErr w:type="spellStart"/>
-      <w:r>
-        <w:t>gdal</w:t>
-      </w:r>
-      <w:proofErr w:type="spellEnd"/>
-    </w:p>
     <w:p/>
     <w:p>
       <w:r>
-        <w:t>Using the PIP installer to install a non-</w:t>
-      </w:r>
-      <w:proofErr w:type="spellStart"/>
-      <w:r>
-        <w:t>conda</w:t>
-      </w:r>
-      <w:proofErr w:type="spellEnd"/>
-      <w:r>
-        <w:t xml:space="preserve"> hosted package</w:t>
-      </w:r>
-    </w:p>
-    <w:p/>
-    <w:p>
-      <w:r>
-        <w:t xml:space="preserve">Open the first lesson </w:t>
-      </w:r>
-      <w:proofErr w:type="spellStart"/>
-      <w:r>
-        <w:t>Jupyter</w:t>
-      </w:r>
-      <w:proofErr w:type="spellEnd"/>
-      <w:r>
-        <w:t xml:space="preserve"> Notebook in the class material</w:t>
-      </w:r>
-    </w:p>
-    <w:p/>
-    <w:p>
-      <w:r>
-        <w:t>Manipulating Text</w:t>
-      </w:r>
-    </w:p>
-    <w:p/>
-    <w:p>
-      <w:r>
-        <w:t>Math and operators</w:t>
-      </w:r>
-    </w:p>
-    <w:p/>
-    <w:p>
-      <w:r>
-        <w:t>Making Yes/No Decisions</w:t>
-      </w:r>
-    </w:p>
-    <w:p/>
-    <w:p>
-      <w:r>
-        <w:t>Working with Collections of Data</w:t>
-      </w:r>
-    </w:p>
-    <w:p/>
-    <w:p>
-      <w:r>
-        <w:t>Doing things repeatedly</w:t>
-      </w:r>
-    </w:p>
-    <w:p/>
-    <w:p>
-      <w:proofErr w:type="spellStart"/>
-      <w:r>
-        <w:t>Jupyter</w:t>
-      </w:r>
-      <w:proofErr w:type="spellEnd"/>
-      <w:r>
-        <w:t xml:space="preserve"> Notebook vs .</w:t>
-      </w:r>
-      <w:proofErr w:type="spellStart"/>
-      <w:r>
-        <w:t>py</w:t>
-      </w:r>
-      <w:proofErr w:type="spellEnd"/>
-      <w:r>
-        <w:t xml:space="preserve"> script files</w:t>
-      </w:r>
-    </w:p>
-    <w:p/>
-    <w:p>
-      <w:r>
-        <w:t>Intro to Pandas, creating, getting data, and saving</w:t>
-      </w:r>
-    </w:p>
-    <w:p/>
-    <w:p>
-      <w:r>
-        <w:t xml:space="preserve">Plotting </w:t>
-      </w:r>
-      <w:proofErr w:type="spellStart"/>
-      <w:r>
-        <w:t>Dataframes</w:t>
-      </w:r>
-      <w:proofErr w:type="spellEnd"/>
-    </w:p>
-    <w:p/>
-    <w:p>
-      <w:r>
-        <w:t xml:space="preserve">Selecting data within </w:t>
-      </w:r>
-      <w:proofErr w:type="spellStart"/>
-      <w:r>
-        <w:t>dataframes</w:t>
-      </w:r>
-      <w:proofErr w:type="spellEnd"/>
-    </w:p>
-    <w:p/>
-    <w:p>
-      <w:r>
-        <w:t>Python Functions – How and why to package up code</w:t>
-      </w:r>
-    </w:p>
-    <w:p/>
-    <w:p>
-      <w:r>
-        <w:t xml:space="preserve">Creating a </w:t>
-      </w:r>
-      <w:proofErr w:type="spellStart"/>
-      <w:r>
-        <w:t>dataframe</w:t>
-      </w:r>
-      <w:proofErr w:type="spellEnd"/>
-      <w:r>
-        <w:t xml:space="preserve"> via SQL</w:t>
-      </w:r>
-    </w:p>
-    <w:p/>
-    <w:p>
-      <w:r>
-        <w:t xml:space="preserve">Aggregating data using </w:t>
-      </w:r>
-      <w:proofErr w:type="spellStart"/>
-      <w:r>
-        <w:t>groupby</w:t>
-      </w:r>
-      <w:proofErr w:type="spellEnd"/>
-    </w:p>
-    <w:p/>
-    <w:p>
-      <w:r>
-        <w:t>Interactive visualizations</w:t>
-      </w:r>
-    </w:p>
-    <w:p/>
-    <w:p/>
+        <w:rPr>
+          <w:noProof/>
+        </w:rPr>
+        <w:drawing>
+          <wp:inline distT="0" distB="0" distL="0" distR="0">
+            <wp:extent cx="5943600" cy="1733550"/>
+            <wp:effectExtent l="0" t="0" r="0" b="0"/>
+            <wp:docPr id="24" name="Picture 24"/>
+            <wp:cNvGraphicFramePr>
+              <a:graphicFrameLocks xmlns:a="http://schemas.openxmlformats.org/drawingml/2006/main" noChangeAspect="1"/>
+            </wp:cNvGraphicFramePr>
+            <a:graphic xmlns:a="http://schemas.openxmlformats.org/drawingml/2006/main">
+              <a:graphicData uri="http://schemas.openxmlformats.org/drawingml/2006/picture">
+                <pic:pic xmlns:pic="http://schemas.openxmlformats.org/drawingml/2006/picture">
+                  <pic:nvPicPr>
+                    <pic:cNvPr id="0" name="Picture 23"/>
+                    <pic:cNvPicPr>
+                      <a:picLocks noChangeAspect="1" noChangeArrowheads="1"/>
+                    </pic:cNvPicPr>
+                  </pic:nvPicPr>
+                  <pic:blipFill>
+                    <a:blip r:embed="rId30">
+                      <a:extLst>
+                        <a:ext uri="{28A0092B-C50C-407E-A947-70E740481C1C}">
+                          <a14:useLocalDpi xmlns:a14="http://schemas.microsoft.com/office/drawing/2010/main" val="0"/>
+                        </a:ext>
+                      </a:extLst>
+                    </a:blip>
+                    <a:srcRect/>
+                    <a:stretch>
+                      <a:fillRect/>
+                    </a:stretch>
+                  </pic:blipFill>
+                  <pic:spPr bwMode="auto">
+                    <a:xfrm>
+                      <a:off x="0" y="0"/>
+                      <a:ext cx="5943600" cy="1733550"/>
+                    </a:xfrm>
+                    <a:prstGeom prst="rect">
+                      <a:avLst/>
+                    </a:prstGeom>
+                    <a:noFill/>
+                    <a:ln>
+                      <a:noFill/>
+                    </a:ln>
+                  </pic:spPr>
+                </pic:pic>
+              </a:graphicData>
+            </a:graphic>
+          </wp:inline>
+        </w:drawing>
+      </w:r>
+    </w:p>
     <w:p/>
     <w:p/>
     <w:sectPr>
@@ -1861,4 +2566,16 @@
     </a:ext>
   </a:extLst>
 </a:theme>
+</file>
+
+<file path=customXml/item1.xml><?xml version="1.0" encoding="utf-8"?>
+<b:Sources xmlns:b="http://schemas.openxmlformats.org/officeDocument/2006/bibliography" xmlns="http://schemas.openxmlformats.org/officeDocument/2006/bibliography" SelectedStyle="\APASixthEditionOfficeOnline.xsl" StyleName="APA" Version="6"/>
+</file>
+
+<file path=customXml/itemProps1.xml><?xml version="1.0" encoding="utf-8"?>
+<ds:datastoreItem xmlns:ds="http://schemas.openxmlformats.org/officeDocument/2006/customXml" ds:itemID="{22629AAA-BD51-4A36-9F04-A19410B9DFA0}">
+  <ds:schemaRefs>
+    <ds:schemaRef ds:uri="http://schemas.openxmlformats.org/officeDocument/2006/bibliography"/>
+  </ds:schemaRefs>
+</ds:datastoreItem>
 </file>
</xml_diff>